<commit_message>
updated Sprint Plan to reflect Sprint 2 goals, daily Burndown Chart update
</commit_message>
<xml_diff>
--- a/Sprint Documentation/Sprint Plan Caliber Mobile.docx
+++ b/Sprint Documentation/Sprint Plan Caliber Mobile.docx
@@ -113,6 +113,46 @@
     <w:p>
       <w:pPr>
         <w:pStyle w:val="ListParagraph"/>
+        <w:numPr>
+          <w:ilvl w:val="0"/>
+          <w:numId w:val="1"/>
+        </w:numPr>
+        <w:rPr>
+          <w:sz w:val="24"/>
+          <w:szCs w:val="24"/>
+        </w:rPr>
+      </w:pPr>
+      <w:r>
+        <w:rPr>
+          <w:sz w:val="24"/>
+          <w:szCs w:val="24"/>
+        </w:rPr>
+        <w:t>Practice creating end to end tests using Cypress</w:t>
+      </w:r>
+    </w:p>
+    <w:p>
+      <w:pPr>
+        <w:pStyle w:val="ListParagraph"/>
+        <w:numPr>
+          <w:ilvl w:val="0"/>
+          <w:numId w:val="1"/>
+        </w:numPr>
+        <w:rPr>
+          <w:sz w:val="24"/>
+          <w:szCs w:val="24"/>
+        </w:rPr>
+      </w:pPr>
+      <w:r>
+        <w:rPr>
+          <w:sz w:val="24"/>
+          <w:szCs w:val="24"/>
+        </w:rPr>
+        <w:t>Utilize Test Driven Development to build application logic</w:t>
+      </w:r>
+    </w:p>
+    <w:p>
+      <w:pPr>
+        <w:pStyle w:val="ListParagraph"/>
         <w:rPr>
           <w:sz w:val="24"/>
           <w:szCs w:val="24"/>
@@ -530,23 +570,7 @@
           <w:sz w:val="24"/>
           <w:szCs w:val="24"/>
         </w:rPr>
-        <w:t xml:space="preserve">pent a lot of time exploring Cypress and </w:t>
-      </w:r>
-      <w:proofErr w:type="spellStart"/>
-      <w:r>
-        <w:rPr>
-          <w:sz w:val="24"/>
-          <w:szCs w:val="24"/>
-        </w:rPr>
-        <w:t>Sequelize</w:t>
-      </w:r>
-      <w:proofErr w:type="spellEnd"/>
-      <w:r>
-        <w:rPr>
-          <w:sz w:val="24"/>
-          <w:szCs w:val="24"/>
-        </w:rPr>
-        <w:t xml:space="preserve">, both </w:t>
+        <w:t xml:space="preserve">pent a lot of time exploring Cypress and Sequelize, both </w:t>
       </w:r>
       <w:r>
         <w:rPr>
@@ -619,56 +643,179 @@
           <w:szCs w:val="24"/>
         </w:rPr>
       </w:pPr>
-    </w:p>
-    <w:p>
-      <w:pPr>
-        <w:pStyle w:val="ListParagraph"/>
-        <w:rPr>
-          <w:sz w:val="24"/>
-          <w:szCs w:val="24"/>
-        </w:rPr>
-      </w:pPr>
-      <w:r>
-        <w:rPr>
-          <w:sz w:val="24"/>
-          <w:szCs w:val="24"/>
-        </w:rPr>
-        <w:t xml:space="preserve">User Stories to complete: </w:t>
-      </w:r>
-      <w:r>
-        <w:rPr>
-          <w:sz w:val="24"/>
-          <w:szCs w:val="24"/>
-        </w:rPr>
-        <w:t>Cognito Auth</w:t>
-      </w:r>
-      <w:r>
-        <w:rPr>
-          <w:sz w:val="24"/>
-          <w:szCs w:val="24"/>
-        </w:rPr>
-        <w:t>oriz</w:t>
-      </w:r>
-      <w:r>
-        <w:rPr>
-          <w:sz w:val="24"/>
-          <w:szCs w:val="24"/>
-        </w:rPr>
-        <w:t>ation (</w:t>
-      </w:r>
-      <w:r>
-        <w:rPr>
-          <w:sz w:val="24"/>
-          <w:szCs w:val="24"/>
-        </w:rPr>
-        <w:t>3</w:t>
-      </w:r>
-      <w:r>
-        <w:rPr>
-          <w:sz w:val="24"/>
-          <w:szCs w:val="24"/>
-        </w:rPr>
-        <w:t xml:space="preserve"> points), Create Notes (5 points), View Notes (2 points), Update Notes (1 point)</w:t>
+      <w:r>
+        <w:rPr>
+          <w:sz w:val="24"/>
+          <w:szCs w:val="24"/>
+        </w:rPr>
+        <w:t>Finish front and back ends for relevant User Stories</w:t>
+      </w:r>
+    </w:p>
+    <w:p>
+      <w:pPr>
+        <w:pStyle w:val="ListParagraph"/>
+        <w:numPr>
+          <w:ilvl w:val="0"/>
+          <w:numId w:val="4"/>
+        </w:numPr>
+        <w:rPr>
+          <w:sz w:val="24"/>
+          <w:szCs w:val="24"/>
+        </w:rPr>
+      </w:pPr>
+      <w:r>
+        <w:rPr>
+          <w:sz w:val="24"/>
+          <w:szCs w:val="24"/>
+        </w:rPr>
+        <w:t>Run end to end tests and unit tests for all application logic using knowledge from Sprint 1</w:t>
+      </w:r>
+    </w:p>
+    <w:p>
+      <w:pPr>
+        <w:pStyle w:val="ListParagraph"/>
+        <w:numPr>
+          <w:ilvl w:val="0"/>
+          <w:numId w:val="4"/>
+        </w:numPr>
+        <w:rPr>
+          <w:sz w:val="24"/>
+          <w:szCs w:val="24"/>
+        </w:rPr>
+      </w:pPr>
+      <w:r>
+        <w:rPr>
+          <w:sz w:val="24"/>
+          <w:szCs w:val="24"/>
+        </w:rPr>
+        <w:t>Complete and organize relevant documentation (READMEs, sprint documentation, design references, et cetera)</w:t>
+      </w:r>
+    </w:p>
+    <w:p>
+      <w:pPr>
+        <w:pStyle w:val="ListParagraph"/>
+        <w:numPr>
+          <w:ilvl w:val="0"/>
+          <w:numId w:val="4"/>
+        </w:numPr>
+        <w:rPr>
+          <w:sz w:val="24"/>
+          <w:szCs w:val="24"/>
+        </w:rPr>
+      </w:pPr>
+      <w:r>
+        <w:rPr>
+          <w:sz w:val="24"/>
+          <w:szCs w:val="24"/>
+        </w:rPr>
+        <w:t>Run integration tests for entire application to ensure expected functionality</w:t>
+      </w:r>
+    </w:p>
+    <w:p>
+      <w:pPr>
+        <w:pStyle w:val="ListParagraph"/>
+        <w:numPr>
+          <w:ilvl w:val="0"/>
+          <w:numId w:val="4"/>
+        </w:numPr>
+        <w:rPr>
+          <w:sz w:val="24"/>
+          <w:szCs w:val="24"/>
+        </w:rPr>
+      </w:pPr>
+      <w:r>
+        <w:rPr>
+          <w:sz w:val="24"/>
+          <w:szCs w:val="24"/>
+        </w:rPr>
+        <w:t>Complete styling as necessary</w:t>
+      </w:r>
+    </w:p>
+    <w:p>
+      <w:pPr>
+        <w:pStyle w:val="ListParagraph"/>
+        <w:numPr>
+          <w:ilvl w:val="0"/>
+          <w:numId w:val="4"/>
+        </w:numPr>
+        <w:rPr>
+          <w:sz w:val="24"/>
+          <w:szCs w:val="24"/>
+        </w:rPr>
+      </w:pPr>
+      <w:r>
+        <w:rPr>
+          <w:sz w:val="24"/>
+          <w:szCs w:val="24"/>
+        </w:rPr>
+        <w:t>C</w:t>
+      </w:r>
+      <w:r>
+        <w:rPr>
+          <w:sz w:val="24"/>
+          <w:szCs w:val="24"/>
+        </w:rPr>
+        <w:t>reate and implement a CI/CD pipeline using Jenkins</w:t>
+      </w:r>
+      <w:r>
+        <w:rPr>
+          <w:sz w:val="24"/>
+          <w:szCs w:val="24"/>
+        </w:rPr>
+        <w:t xml:space="preserve"> (tentative)</w:t>
+      </w:r>
+    </w:p>
+    <w:p>
+      <w:pPr>
+        <w:pStyle w:val="ListParagraph"/>
+        <w:numPr>
+          <w:ilvl w:val="0"/>
+          <w:numId w:val="4"/>
+        </w:numPr>
+        <w:rPr>
+          <w:sz w:val="24"/>
+          <w:szCs w:val="24"/>
+        </w:rPr>
+      </w:pPr>
+      <w:r>
+        <w:rPr>
+          <w:sz w:val="24"/>
+          <w:szCs w:val="24"/>
+        </w:rPr>
+        <w:lastRenderedPageBreak/>
+        <w:t>Complete stretch goals (tentative)</w:t>
+      </w:r>
+    </w:p>
+    <w:p>
+      <w:pPr>
+        <w:pStyle w:val="ListParagraph"/>
+        <w:rPr>
+          <w:sz w:val="24"/>
+          <w:szCs w:val="24"/>
+        </w:rPr>
+      </w:pPr>
+    </w:p>
+    <w:p>
+      <w:pPr>
+        <w:pStyle w:val="ListParagraph"/>
+        <w:rPr>
+          <w:sz w:val="24"/>
+          <w:szCs w:val="24"/>
+        </w:rPr>
+      </w:pPr>
+      <w:r>
+        <w:rPr>
+          <w:sz w:val="24"/>
+          <w:szCs w:val="24"/>
+        </w:rPr>
+        <w:t>User Stories to complete:</w:t>
+      </w:r>
+      <w:r>
+        <w:rPr>
+          <w:sz w:val="24"/>
+          <w:szCs w:val="24"/>
+        </w:rPr>
+        <w:t xml:space="preserve"> Create Notes (5 points), View Notes (2 points), Update Notes (1 point)</w:t>
       </w:r>
     </w:p>
     <w:p>
@@ -739,7 +886,14 @@
           <w:sz w:val="24"/>
           <w:szCs w:val="24"/>
         </w:rPr>
-        <w:t>Due Date: August 10</w:t>
+        <w:t xml:space="preserve">Due Date: August </w:t>
+      </w:r>
+      <w:r>
+        <w:rPr>
+          <w:sz w:val="24"/>
+          <w:szCs w:val="24"/>
+        </w:rPr>
+        <w:t>9</w:t>
       </w:r>
       <w:r>
         <w:rPr>
@@ -792,14 +946,6 @@
     </w:p>
     <w:p>
       <w:pPr>
-        <w:rPr>
-          <w:sz w:val="32"/>
-          <w:szCs w:val="32"/>
-        </w:rPr>
-      </w:pPr>
-    </w:p>
-    <w:p>
-      <w:pPr>
         <w:pStyle w:val="ListParagraph"/>
         <w:rPr>
           <w:sz w:val="24"/>
@@ -879,6 +1025,46 @@
           <w:szCs w:val="24"/>
         </w:rPr>
         <w:t>Total: 5 Story Points</w:t>
+      </w:r>
+    </w:p>
+    <w:p>
+      <w:pPr>
+        <w:pStyle w:val="ListParagraph"/>
+        <w:rPr>
+          <w:sz w:val="24"/>
+          <w:szCs w:val="24"/>
+        </w:rPr>
+      </w:pPr>
+    </w:p>
+    <w:p>
+      <w:pPr>
+        <w:pStyle w:val="ListParagraph"/>
+        <w:rPr>
+          <w:sz w:val="24"/>
+          <w:szCs w:val="24"/>
+        </w:rPr>
+      </w:pPr>
+      <w:r>
+        <w:rPr>
+          <w:sz w:val="24"/>
+          <w:szCs w:val="24"/>
+        </w:rPr>
+        <w:t>Possible completion date: August 9</w:t>
+      </w:r>
+      <w:r>
+        <w:rPr>
+          <w:sz w:val="24"/>
+          <w:szCs w:val="24"/>
+          <w:vertAlign w:val="superscript"/>
+        </w:rPr>
+        <w:t>th</w:t>
+      </w:r>
+      <w:r>
+        <w:rPr>
+          <w:sz w:val="24"/>
+          <w:szCs w:val="24"/>
+        </w:rPr>
+        <w:t>, 2021</w:t>
       </w:r>
     </w:p>
     <w:p>

</xml_diff>